<commit_message>
Brought up to v3.
</commit_message>
<xml_diff>
--- a/FarmOrder/deployment instructions.docx
+++ b/FarmOrder/deployment instructions.docx
@@ -1567,13 +1567,13 @@
 </file>
 
 <file path=customXml/itemProps1.xml><?xml version="1.0" encoding="utf-8"?>
-<ds:datastoreItem xmlns:ds="http://schemas.openxmlformats.org/officeDocument/2006/customXml" ds:itemID="{FEE4EA03-557C-4A24-A0C1-10D5E7BEE01A}"/>
+<ds:datastoreItem xmlns:ds="http://schemas.openxmlformats.org/officeDocument/2006/customXml" ds:itemID="{110B3688-FE6D-4EE1-B934-79F57644AA2D}"/>
 </file>
 
 <file path=customXml/itemProps2.xml><?xml version="1.0" encoding="utf-8"?>
-<ds:datastoreItem xmlns:ds="http://schemas.openxmlformats.org/officeDocument/2006/customXml" ds:itemID="{B1556E76-A0AB-448C-9AF3-A348CDD7A747}"/>
+<ds:datastoreItem xmlns:ds="http://schemas.openxmlformats.org/officeDocument/2006/customXml" ds:itemID="{31A64C78-2984-4352-A38D-F8FCA9D2A690}"/>
 </file>
 
 <file path=customXml/itemProps3.xml><?xml version="1.0" encoding="utf-8"?>
-<ds:datastoreItem xmlns:ds="http://schemas.openxmlformats.org/officeDocument/2006/customXml" ds:itemID="{9261F56A-3D4D-49BA-B4DF-9D0C5F6DF8B7}"/>
+<ds:datastoreItem xmlns:ds="http://schemas.openxmlformats.org/officeDocument/2006/customXml" ds:itemID="{E57912E3-BA6C-405A-BDFD-023AAA8B2E7F}"/>
 </file>
</xml_diff>